<commit_message>
Added more relevant sections and updated the style of the headings.
</commit_message>
<xml_diff>
--- a/Project Proposal.docx
+++ b/Project Proposal.docx
@@ -237,6 +237,14 @@
     </w:p>
     <w:sdt>
       <w:sdtPr>
+        <w:rPr>
+          <w:rFonts w:asciiTheme="minorHAnsi" w:eastAsiaTheme="minorHAnsi" w:hAnsiTheme="minorHAnsi" w:cstheme="minorBidi"/>
+          <w:b/>
+          <w:bCs w:val="0"/>
+          <w:color w:val="auto"/>
+          <w:sz w:val="24"/>
+          <w:szCs w:val="24"/>
+        </w:rPr>
         <w:id w:val="2128426202"/>
         <w:docPartObj>
           <w:docPartGallery w:val="Table of Contents"/>
@@ -245,11 +253,8 @@
       </w:sdtPr>
       <w:sdtEndPr>
         <w:rPr>
-          <w:rFonts w:asciiTheme="minorHAnsi" w:eastAsiaTheme="minorHAnsi" w:hAnsiTheme="minorHAnsi" w:cstheme="minorBidi"/>
+          <w:b w:val="0"/>
           <w:noProof/>
-          <w:color w:val="auto"/>
-          <w:sz w:val="24"/>
-          <w:szCs w:val="24"/>
         </w:rPr>
       </w:sdtEndPr>
       <w:sdtContent>
@@ -258,7 +263,12 @@
             <w:pStyle w:val="TOCHeading"/>
           </w:pPr>
           <w:r>
-            <w:t>Table of Contents</w:t>
+            <w:t>Table of Conten</w:t>
+          </w:r>
+          <w:bookmarkStart w:id="0" w:name="_GoBack"/>
+          <w:bookmarkEnd w:id="0"/>
+          <w:r>
+            <w:t>ts</w:t>
           </w:r>
         </w:p>
         <w:p>
@@ -291,13 +301,13 @@
             </w:rPr>
             <w:fldChar w:fldCharType="separate"/>
           </w:r>
-          <w:hyperlink w:anchor="_Toc475831386" w:history="1">
+          <w:hyperlink w:anchor="_Toc475990984" w:history="1">
             <w:r>
               <w:rPr>
                 <w:rStyle w:val="Hyperlink"/>
                 <w:noProof/>
               </w:rPr>
-              <w:t>Some Heading (Heading Styles for this document should be changed)</w:t>
+              <w:t>User Description</w:t>
             </w:r>
             <w:r>
               <w:rPr>
@@ -318,7 +328,7 @@
                 <w:noProof/>
                 <w:webHidden/>
               </w:rPr>
-              <w:instrText xml:space="preserve"> PAGEREF _Toc475831386 \h </w:instrText>
+              <w:instrText xml:space="preserve"> PAGEREF _Toc475990984 \h </w:instrText>
             </w:r>
             <w:r>
               <w:rPr>
@@ -364,13 +374,13 @@
               <w:szCs w:val="24"/>
             </w:rPr>
           </w:pPr>
-          <w:hyperlink w:anchor="_Toc475831387" w:history="1">
+          <w:hyperlink w:anchor="_Toc475990985" w:history="1">
             <w:r>
               <w:rPr>
                 <w:rStyle w:val="Hyperlink"/>
                 <w:noProof/>
               </w:rPr>
-              <w:t>A Subheading</w:t>
+              <w:t>Brief Description</w:t>
             </w:r>
             <w:r>
               <w:rPr>
@@ -391,7 +401,656 @@
                 <w:noProof/>
                 <w:webHidden/>
               </w:rPr>
-              <w:instrText xml:space="preserve"> PAGEREF _Toc475831387 \h </w:instrText>
+              <w:instrText xml:space="preserve"> PAGEREF _Toc475990985 \h </w:instrText>
+            </w:r>
+            <w:r>
+              <w:rPr>
+                <w:noProof/>
+                <w:webHidden/>
+              </w:rPr>
+            </w:r>
+            <w:r>
+              <w:rPr>
+                <w:noProof/>
+                <w:webHidden/>
+              </w:rPr>
+              <w:fldChar w:fldCharType="separate"/>
+            </w:r>
+            <w:r>
+              <w:rPr>
+                <w:noProof/>
+                <w:webHidden/>
+              </w:rPr>
+              <w:t>3</w:t>
+            </w:r>
+            <w:r>
+              <w:rPr>
+                <w:noProof/>
+                <w:webHidden/>
+              </w:rPr>
+              <w:fldChar w:fldCharType="end"/>
+            </w:r>
+          </w:hyperlink>
+        </w:p>
+        <w:p>
+          <w:pPr>
+            <w:pStyle w:val="TOC2"/>
+            <w:tabs>
+              <w:tab w:val="right" w:leader="dot" w:pos="9350"/>
+            </w:tabs>
+            <w:rPr>
+              <w:rFonts w:eastAsiaTheme="minorEastAsia"/>
+              <w:b w:val="0"/>
+              <w:bCs w:val="0"/>
+              <w:noProof/>
+              <w:sz w:val="24"/>
+              <w:szCs w:val="24"/>
+            </w:rPr>
+          </w:pPr>
+          <w:hyperlink w:anchor="_Toc475990986" w:history="1">
+            <w:r>
+              <w:rPr>
+                <w:rStyle w:val="Hyperlink"/>
+                <w:noProof/>
+              </w:rPr>
+              <w:t>User Requirements</w:t>
+            </w:r>
+            <w:r>
+              <w:rPr>
+                <w:noProof/>
+                <w:webHidden/>
+              </w:rPr>
+              <w:tab/>
+            </w:r>
+            <w:r>
+              <w:rPr>
+                <w:noProof/>
+                <w:webHidden/>
+              </w:rPr>
+              <w:fldChar w:fldCharType="begin"/>
+            </w:r>
+            <w:r>
+              <w:rPr>
+                <w:noProof/>
+                <w:webHidden/>
+              </w:rPr>
+              <w:instrText xml:space="preserve"> PAGEREF _Toc475990986 \h </w:instrText>
+            </w:r>
+            <w:r>
+              <w:rPr>
+                <w:noProof/>
+                <w:webHidden/>
+              </w:rPr>
+            </w:r>
+            <w:r>
+              <w:rPr>
+                <w:noProof/>
+                <w:webHidden/>
+              </w:rPr>
+              <w:fldChar w:fldCharType="separate"/>
+            </w:r>
+            <w:r>
+              <w:rPr>
+                <w:noProof/>
+                <w:webHidden/>
+              </w:rPr>
+              <w:t>3</w:t>
+            </w:r>
+            <w:r>
+              <w:rPr>
+                <w:noProof/>
+                <w:webHidden/>
+              </w:rPr>
+              <w:fldChar w:fldCharType="end"/>
+            </w:r>
+          </w:hyperlink>
+        </w:p>
+        <w:p>
+          <w:pPr>
+            <w:pStyle w:val="TOC2"/>
+            <w:tabs>
+              <w:tab w:val="right" w:leader="dot" w:pos="9350"/>
+            </w:tabs>
+            <w:rPr>
+              <w:rFonts w:eastAsiaTheme="minorEastAsia"/>
+              <w:b w:val="0"/>
+              <w:bCs w:val="0"/>
+              <w:noProof/>
+              <w:sz w:val="24"/>
+              <w:szCs w:val="24"/>
+            </w:rPr>
+          </w:pPr>
+          <w:hyperlink w:anchor="_Toc475990987" w:history="1">
+            <w:r>
+              <w:rPr>
+                <w:rStyle w:val="Hyperlink"/>
+                <w:noProof/>
+              </w:rPr>
+              <w:t>Instructions</w:t>
+            </w:r>
+            <w:r>
+              <w:rPr>
+                <w:noProof/>
+                <w:webHidden/>
+              </w:rPr>
+              <w:tab/>
+            </w:r>
+            <w:r>
+              <w:rPr>
+                <w:noProof/>
+                <w:webHidden/>
+              </w:rPr>
+              <w:fldChar w:fldCharType="begin"/>
+            </w:r>
+            <w:r>
+              <w:rPr>
+                <w:noProof/>
+                <w:webHidden/>
+              </w:rPr>
+              <w:instrText xml:space="preserve"> PAGEREF _Toc475990987 \h </w:instrText>
+            </w:r>
+            <w:r>
+              <w:rPr>
+                <w:noProof/>
+                <w:webHidden/>
+              </w:rPr>
+            </w:r>
+            <w:r>
+              <w:rPr>
+                <w:noProof/>
+                <w:webHidden/>
+              </w:rPr>
+              <w:fldChar w:fldCharType="separate"/>
+            </w:r>
+            <w:r>
+              <w:rPr>
+                <w:noProof/>
+                <w:webHidden/>
+              </w:rPr>
+              <w:t>3</w:t>
+            </w:r>
+            <w:r>
+              <w:rPr>
+                <w:noProof/>
+                <w:webHidden/>
+              </w:rPr>
+              <w:fldChar w:fldCharType="end"/>
+            </w:r>
+          </w:hyperlink>
+        </w:p>
+        <w:p>
+          <w:pPr>
+            <w:pStyle w:val="TOC1"/>
+            <w:tabs>
+              <w:tab w:val="right" w:leader="dot" w:pos="9350"/>
+            </w:tabs>
+            <w:rPr>
+              <w:rFonts w:eastAsiaTheme="minorEastAsia"/>
+              <w:b w:val="0"/>
+              <w:bCs w:val="0"/>
+              <w:noProof/>
+            </w:rPr>
+          </w:pPr>
+          <w:hyperlink w:anchor="_Toc475990988" w:history="1">
+            <w:r>
+              <w:rPr>
+                <w:rStyle w:val="Hyperlink"/>
+                <w:noProof/>
+              </w:rPr>
+              <w:t>System Requirements</w:t>
+            </w:r>
+            <w:r>
+              <w:rPr>
+                <w:noProof/>
+                <w:webHidden/>
+              </w:rPr>
+              <w:tab/>
+            </w:r>
+            <w:r>
+              <w:rPr>
+                <w:noProof/>
+                <w:webHidden/>
+              </w:rPr>
+              <w:fldChar w:fldCharType="begin"/>
+            </w:r>
+            <w:r>
+              <w:rPr>
+                <w:noProof/>
+                <w:webHidden/>
+              </w:rPr>
+              <w:instrText xml:space="preserve"> PAGEREF _Toc475990988 \h </w:instrText>
+            </w:r>
+            <w:r>
+              <w:rPr>
+                <w:noProof/>
+                <w:webHidden/>
+              </w:rPr>
+            </w:r>
+            <w:r>
+              <w:rPr>
+                <w:noProof/>
+                <w:webHidden/>
+              </w:rPr>
+              <w:fldChar w:fldCharType="separate"/>
+            </w:r>
+            <w:r>
+              <w:rPr>
+                <w:noProof/>
+                <w:webHidden/>
+              </w:rPr>
+              <w:t>3</w:t>
+            </w:r>
+            <w:r>
+              <w:rPr>
+                <w:noProof/>
+                <w:webHidden/>
+              </w:rPr>
+              <w:fldChar w:fldCharType="end"/>
+            </w:r>
+          </w:hyperlink>
+        </w:p>
+        <w:p>
+          <w:pPr>
+            <w:pStyle w:val="TOC1"/>
+            <w:tabs>
+              <w:tab w:val="right" w:leader="dot" w:pos="9350"/>
+            </w:tabs>
+            <w:rPr>
+              <w:rFonts w:eastAsiaTheme="minorEastAsia"/>
+              <w:b w:val="0"/>
+              <w:bCs w:val="0"/>
+              <w:noProof/>
+            </w:rPr>
+          </w:pPr>
+          <w:hyperlink w:anchor="_Toc475990989" w:history="1">
+            <w:r>
+              <w:rPr>
+                <w:rStyle w:val="Hyperlink"/>
+                <w:noProof/>
+              </w:rPr>
+              <w:t>Technical Requirements</w:t>
+            </w:r>
+            <w:r>
+              <w:rPr>
+                <w:noProof/>
+                <w:webHidden/>
+              </w:rPr>
+              <w:tab/>
+            </w:r>
+            <w:r>
+              <w:rPr>
+                <w:noProof/>
+                <w:webHidden/>
+              </w:rPr>
+              <w:fldChar w:fldCharType="begin"/>
+            </w:r>
+            <w:r>
+              <w:rPr>
+                <w:noProof/>
+                <w:webHidden/>
+              </w:rPr>
+              <w:instrText xml:space="preserve"> PAGEREF _Toc475990989 \h </w:instrText>
+            </w:r>
+            <w:r>
+              <w:rPr>
+                <w:noProof/>
+                <w:webHidden/>
+              </w:rPr>
+            </w:r>
+            <w:r>
+              <w:rPr>
+                <w:noProof/>
+                <w:webHidden/>
+              </w:rPr>
+              <w:fldChar w:fldCharType="separate"/>
+            </w:r>
+            <w:r>
+              <w:rPr>
+                <w:noProof/>
+                <w:webHidden/>
+              </w:rPr>
+              <w:t>3</w:t>
+            </w:r>
+            <w:r>
+              <w:rPr>
+                <w:noProof/>
+                <w:webHidden/>
+              </w:rPr>
+              <w:fldChar w:fldCharType="end"/>
+            </w:r>
+          </w:hyperlink>
+        </w:p>
+        <w:p>
+          <w:pPr>
+            <w:pStyle w:val="TOC1"/>
+            <w:tabs>
+              <w:tab w:val="right" w:leader="dot" w:pos="9350"/>
+            </w:tabs>
+            <w:rPr>
+              <w:rFonts w:eastAsiaTheme="minorEastAsia"/>
+              <w:b w:val="0"/>
+              <w:bCs w:val="0"/>
+              <w:noProof/>
+            </w:rPr>
+          </w:pPr>
+          <w:hyperlink w:anchor="_Toc475990990" w:history="1">
+            <w:r>
+              <w:rPr>
+                <w:rStyle w:val="Hyperlink"/>
+                <w:noProof/>
+              </w:rPr>
+              <w:t>Feasibility Study</w:t>
+            </w:r>
+            <w:r>
+              <w:rPr>
+                <w:noProof/>
+                <w:webHidden/>
+              </w:rPr>
+              <w:tab/>
+            </w:r>
+            <w:r>
+              <w:rPr>
+                <w:noProof/>
+                <w:webHidden/>
+              </w:rPr>
+              <w:fldChar w:fldCharType="begin"/>
+            </w:r>
+            <w:r>
+              <w:rPr>
+                <w:noProof/>
+                <w:webHidden/>
+              </w:rPr>
+              <w:instrText xml:space="preserve"> PAGEREF _Toc475990990 \h </w:instrText>
+            </w:r>
+            <w:r>
+              <w:rPr>
+                <w:noProof/>
+                <w:webHidden/>
+              </w:rPr>
+            </w:r>
+            <w:r>
+              <w:rPr>
+                <w:noProof/>
+                <w:webHidden/>
+              </w:rPr>
+              <w:fldChar w:fldCharType="separate"/>
+            </w:r>
+            <w:r>
+              <w:rPr>
+                <w:noProof/>
+                <w:webHidden/>
+              </w:rPr>
+              <w:t>3</w:t>
+            </w:r>
+            <w:r>
+              <w:rPr>
+                <w:noProof/>
+                <w:webHidden/>
+              </w:rPr>
+              <w:fldChar w:fldCharType="end"/>
+            </w:r>
+          </w:hyperlink>
+        </w:p>
+        <w:p>
+          <w:pPr>
+            <w:pStyle w:val="TOC1"/>
+            <w:tabs>
+              <w:tab w:val="right" w:leader="dot" w:pos="9350"/>
+            </w:tabs>
+            <w:rPr>
+              <w:rFonts w:eastAsiaTheme="minorEastAsia"/>
+              <w:b w:val="0"/>
+              <w:bCs w:val="0"/>
+              <w:noProof/>
+            </w:rPr>
+          </w:pPr>
+          <w:hyperlink w:anchor="_Toc475990991" w:history="1">
+            <w:r>
+              <w:rPr>
+                <w:rStyle w:val="Hyperlink"/>
+                <w:noProof/>
+              </w:rPr>
+              <w:t>System</w:t>
+            </w:r>
+            <w:r>
+              <w:rPr>
+                <w:noProof/>
+                <w:webHidden/>
+              </w:rPr>
+              <w:tab/>
+            </w:r>
+            <w:r>
+              <w:rPr>
+                <w:noProof/>
+                <w:webHidden/>
+              </w:rPr>
+              <w:fldChar w:fldCharType="begin"/>
+            </w:r>
+            <w:r>
+              <w:rPr>
+                <w:noProof/>
+                <w:webHidden/>
+              </w:rPr>
+              <w:instrText xml:space="preserve"> PAGEREF _Toc475990991 \h </w:instrText>
+            </w:r>
+            <w:r>
+              <w:rPr>
+                <w:noProof/>
+                <w:webHidden/>
+              </w:rPr>
+            </w:r>
+            <w:r>
+              <w:rPr>
+                <w:noProof/>
+                <w:webHidden/>
+              </w:rPr>
+              <w:fldChar w:fldCharType="separate"/>
+            </w:r>
+            <w:r>
+              <w:rPr>
+                <w:noProof/>
+                <w:webHidden/>
+              </w:rPr>
+              <w:t>3</w:t>
+            </w:r>
+            <w:r>
+              <w:rPr>
+                <w:noProof/>
+                <w:webHidden/>
+              </w:rPr>
+              <w:fldChar w:fldCharType="end"/>
+            </w:r>
+          </w:hyperlink>
+        </w:p>
+        <w:p>
+          <w:pPr>
+            <w:pStyle w:val="TOC2"/>
+            <w:tabs>
+              <w:tab w:val="right" w:leader="dot" w:pos="9350"/>
+            </w:tabs>
+            <w:rPr>
+              <w:rFonts w:eastAsiaTheme="minorEastAsia"/>
+              <w:b w:val="0"/>
+              <w:bCs w:val="0"/>
+              <w:noProof/>
+              <w:sz w:val="24"/>
+              <w:szCs w:val="24"/>
+            </w:rPr>
+          </w:pPr>
+          <w:hyperlink w:anchor="_Toc475990992" w:history="1">
+            <w:r>
+              <w:rPr>
+                <w:rStyle w:val="Hyperlink"/>
+                <w:noProof/>
+              </w:rPr>
+              <w:t>Kernel</w:t>
+            </w:r>
+            <w:r>
+              <w:rPr>
+                <w:noProof/>
+                <w:webHidden/>
+              </w:rPr>
+              <w:tab/>
+            </w:r>
+            <w:r>
+              <w:rPr>
+                <w:noProof/>
+                <w:webHidden/>
+              </w:rPr>
+              <w:fldChar w:fldCharType="begin"/>
+            </w:r>
+            <w:r>
+              <w:rPr>
+                <w:noProof/>
+                <w:webHidden/>
+              </w:rPr>
+              <w:instrText xml:space="preserve"> PAGEREF _Toc475990992 \h </w:instrText>
+            </w:r>
+            <w:r>
+              <w:rPr>
+                <w:noProof/>
+                <w:webHidden/>
+              </w:rPr>
+            </w:r>
+            <w:r>
+              <w:rPr>
+                <w:noProof/>
+                <w:webHidden/>
+              </w:rPr>
+              <w:fldChar w:fldCharType="separate"/>
+            </w:r>
+            <w:r>
+              <w:rPr>
+                <w:noProof/>
+                <w:webHidden/>
+              </w:rPr>
+              <w:t>3</w:t>
+            </w:r>
+            <w:r>
+              <w:rPr>
+                <w:noProof/>
+                <w:webHidden/>
+              </w:rPr>
+              <w:fldChar w:fldCharType="end"/>
+            </w:r>
+          </w:hyperlink>
+        </w:p>
+        <w:p>
+          <w:pPr>
+            <w:pStyle w:val="TOC2"/>
+            <w:tabs>
+              <w:tab w:val="right" w:leader="dot" w:pos="9350"/>
+            </w:tabs>
+            <w:rPr>
+              <w:rFonts w:eastAsiaTheme="minorEastAsia"/>
+              <w:b w:val="0"/>
+              <w:bCs w:val="0"/>
+              <w:noProof/>
+              <w:sz w:val="24"/>
+              <w:szCs w:val="24"/>
+            </w:rPr>
+          </w:pPr>
+          <w:hyperlink w:anchor="_Toc475990993" w:history="1">
+            <w:r>
+              <w:rPr>
+                <w:rStyle w:val="Hyperlink"/>
+                <w:noProof/>
+              </w:rPr>
+              <w:t>Standard</w:t>
+            </w:r>
+            <w:r>
+              <w:rPr>
+                <w:noProof/>
+                <w:webHidden/>
+              </w:rPr>
+              <w:tab/>
+            </w:r>
+            <w:r>
+              <w:rPr>
+                <w:noProof/>
+                <w:webHidden/>
+              </w:rPr>
+              <w:fldChar w:fldCharType="begin"/>
+            </w:r>
+            <w:r>
+              <w:rPr>
+                <w:noProof/>
+                <w:webHidden/>
+              </w:rPr>
+              <w:instrText xml:space="preserve"> PAGEREF _Toc475990993 \h </w:instrText>
+            </w:r>
+            <w:r>
+              <w:rPr>
+                <w:noProof/>
+                <w:webHidden/>
+              </w:rPr>
+            </w:r>
+            <w:r>
+              <w:rPr>
+                <w:noProof/>
+                <w:webHidden/>
+              </w:rPr>
+              <w:fldChar w:fldCharType="separate"/>
+            </w:r>
+            <w:r>
+              <w:rPr>
+                <w:noProof/>
+                <w:webHidden/>
+              </w:rPr>
+              <w:t>3</w:t>
+            </w:r>
+            <w:r>
+              <w:rPr>
+                <w:noProof/>
+                <w:webHidden/>
+              </w:rPr>
+              <w:fldChar w:fldCharType="end"/>
+            </w:r>
+          </w:hyperlink>
+        </w:p>
+        <w:p>
+          <w:pPr>
+            <w:pStyle w:val="TOC2"/>
+            <w:tabs>
+              <w:tab w:val="right" w:leader="dot" w:pos="9350"/>
+            </w:tabs>
+            <w:rPr>
+              <w:rFonts w:eastAsiaTheme="minorEastAsia"/>
+              <w:b w:val="0"/>
+              <w:bCs w:val="0"/>
+              <w:noProof/>
+              <w:sz w:val="24"/>
+              <w:szCs w:val="24"/>
+            </w:rPr>
+          </w:pPr>
+          <w:hyperlink w:anchor="_Toc475990994" w:history="1">
+            <w:r>
+              <w:rPr>
+                <w:rStyle w:val="Hyperlink"/>
+                <w:noProof/>
+              </w:rPr>
+              <w:t>Super</w:t>
+            </w:r>
+            <w:r>
+              <w:rPr>
+                <w:noProof/>
+                <w:webHidden/>
+              </w:rPr>
+              <w:tab/>
+            </w:r>
+            <w:r>
+              <w:rPr>
+                <w:noProof/>
+                <w:webHidden/>
+              </w:rPr>
+              <w:fldChar w:fldCharType="begin"/>
+            </w:r>
+            <w:r>
+              <w:rPr>
+                <w:noProof/>
+                <w:webHidden/>
+              </w:rPr>
+              <w:instrText xml:space="preserve"> PAGEREF _Toc475990994 \h </w:instrText>
             </w:r>
             <w:r>
               <w:rPr>
@@ -443,24 +1102,140 @@
       <w:pPr>
         <w:pStyle w:val="Heading1"/>
       </w:pPr>
-      <w:bookmarkStart w:id="0" w:name="_Toc475831386"/>
+      <w:bookmarkStart w:id="1" w:name="_Toc475990984"/>
       <w:r>
-        <w:t>Some Heading (Heading Styles for this document should be changed)</w:t>
+        <w:t>User Description</w:t>
       </w:r>
-      <w:bookmarkEnd w:id="0"/>
+      <w:bookmarkEnd w:id="1"/>
+    </w:p>
+    <w:p/>
+    <w:p>
+      <w:pPr>
+        <w:pStyle w:val="Heading2"/>
+        <w:ind w:firstLine="720"/>
+      </w:pPr>
+      <w:bookmarkStart w:id="2" w:name="_Toc475990985"/>
+      <w:r>
+        <w:t>Brief Description</w:t>
+      </w:r>
+      <w:bookmarkEnd w:id="2"/>
     </w:p>
     <w:p/>
     <w:p>
       <w:pPr>
         <w:pStyle w:val="Heading2"/>
       </w:pPr>
-      <w:bookmarkStart w:id="1" w:name="_Toc475831387"/>
       <w:r>
-        <w:t>A Subheading</w:t>
+        <w:tab/>
       </w:r>
-      <w:bookmarkStart w:id="2" w:name="_GoBack"/>
-      <w:bookmarkEnd w:id="1"/>
-      <w:bookmarkEnd w:id="2"/>
+      <w:bookmarkStart w:id="3" w:name="_Toc475990986"/>
+      <w:r>
+        <w:t>User Requirements</w:t>
+      </w:r>
+      <w:bookmarkEnd w:id="3"/>
+    </w:p>
+    <w:p/>
+    <w:p>
+      <w:pPr>
+        <w:pStyle w:val="Heading2"/>
+      </w:pPr>
+      <w:r>
+        <w:tab/>
+      </w:r>
+      <w:bookmarkStart w:id="4" w:name="_Toc475990987"/>
+      <w:r>
+        <w:t>Instructions</w:t>
+      </w:r>
+      <w:bookmarkEnd w:id="4"/>
+    </w:p>
+    <w:p/>
+    <w:p>
+      <w:pPr>
+        <w:pStyle w:val="Heading1"/>
+      </w:pPr>
+      <w:bookmarkStart w:id="5" w:name="_Toc475990988"/>
+      <w:r>
+        <w:t>System Requirements</w:t>
+      </w:r>
+      <w:bookmarkEnd w:id="5"/>
+    </w:p>
+    <w:p/>
+    <w:p>
+      <w:pPr>
+        <w:pStyle w:val="Heading1"/>
+      </w:pPr>
+      <w:bookmarkStart w:id="6" w:name="_Toc475990989"/>
+      <w:r>
+        <w:t>Technical Requirements</w:t>
+      </w:r>
+      <w:bookmarkEnd w:id="6"/>
+    </w:p>
+    <w:p/>
+    <w:p>
+      <w:pPr>
+        <w:pStyle w:val="Heading1"/>
+      </w:pPr>
+      <w:bookmarkStart w:id="7" w:name="_Toc475990990"/>
+      <w:r>
+        <w:t>Feasibility Study</w:t>
+      </w:r>
+      <w:bookmarkEnd w:id="7"/>
+    </w:p>
+    <w:p/>
+    <w:p>
+      <w:pPr>
+        <w:pStyle w:val="Heading1"/>
+      </w:pPr>
+      <w:bookmarkStart w:id="8" w:name="_Toc475990991"/>
+      <w:r>
+        <w:t>System</w:t>
+      </w:r>
+      <w:bookmarkEnd w:id="8"/>
+    </w:p>
+    <w:p/>
+    <w:p>
+      <w:pPr>
+        <w:pStyle w:val="Heading2"/>
+      </w:pPr>
+      <w:r>
+        <w:tab/>
+      </w:r>
+      <w:bookmarkStart w:id="9" w:name="_Toc475990992"/>
+      <w:r>
+        <w:t>Kernel</w:t>
+      </w:r>
+      <w:bookmarkEnd w:id="9"/>
+    </w:p>
+    <w:p/>
+    <w:p>
+      <w:pPr>
+        <w:pStyle w:val="Heading2"/>
+      </w:pPr>
+      <w:r>
+        <w:tab/>
+      </w:r>
+      <w:bookmarkStart w:id="10" w:name="_Toc475990993"/>
+      <w:r>
+        <w:t>Standard</w:t>
+      </w:r>
+      <w:bookmarkEnd w:id="10"/>
+      <w:r>
+        <w:t xml:space="preserve"> </w:t>
+      </w:r>
+    </w:p>
+    <w:p/>
+    <w:p>
+      <w:pPr>
+        <w:pStyle w:val="Heading2"/>
+      </w:pPr>
+      <w:r>
+        <w:tab/>
+      </w:r>
+      <w:bookmarkStart w:id="11" w:name="_Toc475990994"/>
+      <w:r>
+        <w:t>Super</w:t>
+      </w:r>
+      <w:bookmarkEnd w:id="11"/>
     </w:p>
     <w:sectPr>
       <w:headerReference w:type="even" r:id="rId7"/>
@@ -583,7 +1358,7 @@
         <w:rStyle w:val="PageNumber"/>
         <w:noProof/>
       </w:rPr>
-      <w:t>2</w:t>
+      <w:t>3</w:t>
     </w:r>
     <w:r>
       <w:rPr>
@@ -1008,7 +1783,7 @@
     <w:link w:val="Heading1Char"/>
     <w:uiPriority w:val="9"/>
     <w:qFormat/>
-    <w:rsid w:val="00E579BF"/>
+    <w:rsid w:val="00DE5E30"/>
     <w:pPr>
       <w:keepNext/>
       <w:keepLines/>
@@ -1017,8 +1792,9 @@
     </w:pPr>
     <w:rPr>
       <w:rFonts w:asciiTheme="majorHAnsi" w:eastAsiaTheme="majorEastAsia" w:hAnsiTheme="majorHAnsi" w:cstheme="majorBidi"/>
+      <w:b/>
       <w:color w:val="2F5496" w:themeColor="accent1" w:themeShade="BF"/>
-      <w:sz w:val="32"/>
+      <w:sz w:val="36"/>
       <w:szCs w:val="32"/>
     </w:rPr>
   </w:style>
@@ -1030,7 +1806,7 @@
     <w:uiPriority w:val="9"/>
     <w:unhideWhenUsed/>
     <w:qFormat/>
-    <w:rsid w:val="00E91B3F"/>
+    <w:rsid w:val="00DB666B"/>
     <w:pPr>
       <w:keepNext/>
       <w:keepLines/>
@@ -1039,8 +1815,9 @@
     </w:pPr>
     <w:rPr>
       <w:rFonts w:asciiTheme="majorHAnsi" w:eastAsiaTheme="majorEastAsia" w:hAnsiTheme="majorHAnsi" w:cstheme="majorBidi"/>
+      <w:i/>
       <w:color w:val="2F5496" w:themeColor="accent1" w:themeShade="BF"/>
-      <w:sz w:val="26"/>
+      <w:sz w:val="28"/>
       <w:szCs w:val="26"/>
     </w:rPr>
   </w:style>
@@ -1206,11 +1983,12 @@
     <w:basedOn w:val="DefaultParagraphFont"/>
     <w:link w:val="Heading1"/>
     <w:uiPriority w:val="9"/>
-    <w:rsid w:val="00E579BF"/>
+    <w:rsid w:val="00DE5E30"/>
     <w:rPr>
       <w:rFonts w:asciiTheme="majorHAnsi" w:eastAsiaTheme="majorEastAsia" w:hAnsiTheme="majorHAnsi" w:cstheme="majorBidi"/>
+      <w:b/>
       <w:color w:val="2F5496" w:themeColor="accent1" w:themeShade="BF"/>
-      <w:sz w:val="32"/>
+      <w:sz w:val="36"/>
       <w:szCs w:val="32"/>
     </w:rPr>
   </w:style>
@@ -1227,7 +2005,7 @@
       <w:outlineLvl w:val="9"/>
     </w:pPr>
     <w:rPr>
-      <w:b/>
+      <w:b w:val="0"/>
       <w:bCs/>
       <w:sz w:val="28"/>
       <w:szCs w:val="28"/>
@@ -1402,11 +2180,12 @@
     <w:basedOn w:val="DefaultParagraphFont"/>
     <w:link w:val="Heading2"/>
     <w:uiPriority w:val="9"/>
-    <w:rsid w:val="00E91B3F"/>
+    <w:rsid w:val="00DB666B"/>
     <w:rPr>
       <w:rFonts w:asciiTheme="majorHAnsi" w:eastAsiaTheme="majorEastAsia" w:hAnsiTheme="majorHAnsi" w:cstheme="majorBidi"/>
+      <w:i/>
       <w:color w:val="2F5496" w:themeColor="accent1" w:themeShade="BF"/>
-      <w:sz w:val="26"/>
+      <w:sz w:val="28"/>
       <w:szCs w:val="26"/>
     </w:rPr>
   </w:style>
@@ -1679,7 +2458,7 @@
 </file>
 
 <file path=customXml/itemProps1.xml><?xml version="1.0" encoding="utf-8"?>
-<ds:datastoreItem xmlns:ds="http://schemas.openxmlformats.org/officeDocument/2006/customXml" ds:itemID="{BA1543BB-7ACC-5046-9D54-12F0F48865A6}">
+<ds:datastoreItem xmlns:ds="http://schemas.openxmlformats.org/officeDocument/2006/customXml" ds:itemID="{929AAB94-4C01-C944-BD03-F4878D6A02B2}">
   <ds:schemaRefs>
     <ds:schemaRef ds:uri="http://schemas.openxmlformats.org/officeDocument/2006/bibliography"/>
   </ds:schemaRefs>

</xml_diff>